<commit_message>
added enemy in orm - entiteiten
</commit_message>
<xml_diff>
--- a/Analyse/ORM/ORM - Entiteiten.docx
+++ b/Analyse/ORM/ORM - Entiteiten.docx
@@ -10,7 +10,7 @@
     </w:p>
     <w:tbl>
       <w:tblPr>
-        <w:tblStyle w:val="Tabelraster"/>
+        <w:tblStyle w:val="TableGrid"/>
         <w:tblW w:w="0" w:type="auto"/>
         <w:tblLook w:val="04A0" w:firstRow="1" w:lastRow="0" w:firstColumn="1" w:lastColumn="0" w:noHBand="0" w:noVBand="1"/>
       </w:tblPr>
@@ -187,7 +187,7 @@
     </w:p>
     <w:tbl>
       <w:tblPr>
-        <w:tblStyle w:val="Tabelraster"/>
+        <w:tblStyle w:val="TableGrid"/>
         <w:tblW w:w="0" w:type="auto"/>
         <w:tblLook w:val="04A0" w:firstRow="1" w:lastRow="0" w:firstColumn="1" w:lastColumn="0" w:noHBand="0" w:noVBand="1"/>
       </w:tblPr>
@@ -338,7 +338,7 @@
     </w:p>
     <w:tbl>
       <w:tblPr>
-        <w:tblStyle w:val="Tabelraster"/>
+        <w:tblStyle w:val="TableGrid"/>
         <w:tblW w:w="0" w:type="auto"/>
         <w:tblLook w:val="04A0" w:firstRow="1" w:lastRow="0" w:firstColumn="1" w:lastColumn="0" w:noHBand="0" w:noVBand="1"/>
       </w:tblPr>
@@ -372,10 +372,7 @@
           </w:tcPr>
           <w:p>
             <w:r>
-              <w:t>Skin</w:t>
-            </w:r>
-            <w:r>
-              <w:t>naam</w:t>
+              <w:t>Skinnaam</w:t>
             </w:r>
           </w:p>
         </w:tc>
@@ -454,7 +451,7 @@
     </w:p>
     <w:tbl>
       <w:tblPr>
-        <w:tblStyle w:val="Tabelraster"/>
+        <w:tblStyle w:val="TableGrid"/>
         <w:tblW w:w="0" w:type="auto"/>
         <w:tblLook w:val="04A0" w:firstRow="1" w:lastRow="0" w:firstColumn="1" w:lastColumn="0" w:noHBand="0" w:noVBand="1"/>
       </w:tblPr>
@@ -566,7 +563,7 @@
     </w:p>
     <w:tbl>
       <w:tblPr>
-        <w:tblStyle w:val="Tabelraster"/>
+        <w:tblStyle w:val="TableGrid"/>
         <w:tblW w:w="0" w:type="auto"/>
         <w:tblLook w:val="04A0" w:firstRow="1" w:lastRow="0" w:firstColumn="1" w:lastColumn="0" w:noHBand="0" w:noVBand="1"/>
       </w:tblPr>
@@ -666,13 +663,100 @@
             <w:r>
               <w:t>Van speler of clan</w:t>
             </w:r>
+          </w:p>
+        </w:tc>
+      </w:tr>
+    </w:tbl>
+    <w:p/>
+    <w:p>
+      <w:r>
+        <w:t>Een Vijand heeft (een):</w:t>
+      </w:r>
+    </w:p>
+    <w:tbl>
+      <w:tblPr>
+        <w:tblStyle w:val="TableGrid"/>
+        <w:tblW w:w="0" w:type="auto"/>
+        <w:tblLook w:val="04A0" w:firstRow="1" w:lastRow="0" w:firstColumn="1" w:lastColumn="0" w:noHBand="0" w:noVBand="1"/>
+      </w:tblPr>
+      <w:tblGrid>
+        <w:gridCol w:w="9062"/>
+      </w:tblGrid>
+      <w:tr>
+        <w:tc>
+          <w:tcPr>
+            <w:tcW w:w="9062" w:type="dxa"/>
+          </w:tcPr>
+          <w:p>
+            <w:r>
+              <w:t>Uniek nummer</w:t>
+            </w:r>
             <w:bookmarkStart w:id="0" w:name="_GoBack"/>
             <w:bookmarkEnd w:id="0"/>
           </w:p>
         </w:tc>
       </w:tr>
+      <w:tr>
+        <w:tc>
+          <w:tcPr>
+            <w:tcW w:w="9062" w:type="dxa"/>
+          </w:tcPr>
+          <w:p>
+            <w:r>
+              <w:t>VijandNaam</w:t>
+            </w:r>
+          </w:p>
+        </w:tc>
+      </w:tr>
+      <w:tr>
+        <w:tc>
+          <w:tcPr>
+            <w:tcW w:w="9062" w:type="dxa"/>
+          </w:tcPr>
+          <w:p>
+            <w:r>
+              <w:t>LevensPunten</w:t>
+            </w:r>
+          </w:p>
+        </w:tc>
+      </w:tr>
+      <w:tr>
+        <w:tc>
+          <w:tcPr>
+            <w:tcW w:w="9062" w:type="dxa"/>
+          </w:tcPr>
+          <w:p>
+            <w:r>
+              <w:t>Kracht</w:t>
+            </w:r>
+          </w:p>
+        </w:tc>
+      </w:tr>
+      <w:tr>
+        <w:tc>
+          <w:tcPr>
+            <w:tcW w:w="9062" w:type="dxa"/>
+          </w:tcPr>
+          <w:p>
+            <w:r>
+              <w:t>Uiterlijk</w:t>
+            </w:r>
+          </w:p>
+        </w:tc>
+      </w:tr>
+      <w:tr>
+        <w:tc>
+          <w:tcPr>
+            <w:tcW w:w="9062" w:type="dxa"/>
+          </w:tcPr>
+          <w:p>
+            <w:r>
+              <w:t>KogelType</w:t>
+            </w:r>
+          </w:p>
+        </w:tc>
+      </w:tr>
     </w:tbl>
-    <w:p/>
     <w:p/>
     <w:sectPr>
       <w:pgSz w:w="11906" w:h="16838"/>
@@ -1074,17 +1158,17 @@
     <w:lsdException w:name="List Table 6 Colorful Accent 6" w:uiPriority="51"/>
     <w:lsdException w:name="List Table 7 Colorful Accent 6" w:uiPriority="52"/>
   </w:latentStyles>
-  <w:style w:type="paragraph" w:default="1" w:styleId="Standaard">
+  <w:style w:type="paragraph" w:default="1" w:styleId="Normal">
     <w:name w:val="Normal"/>
     <w:qFormat/>
   </w:style>
-  <w:style w:type="character" w:default="1" w:styleId="Standaardalinea-lettertype">
+  <w:style w:type="character" w:default="1" w:styleId="DefaultParagraphFont">
     <w:name w:val="Default Paragraph Font"/>
     <w:uiPriority w:val="1"/>
     <w:semiHidden/>
     <w:unhideWhenUsed/>
   </w:style>
-  <w:style w:type="table" w:default="1" w:styleId="Standaardtabel">
+  <w:style w:type="table" w:default="1" w:styleId="TableNormal">
     <w:name w:val="Normal Table"/>
     <w:uiPriority w:val="99"/>
     <w:semiHidden/>
@@ -1099,15 +1183,15 @@
       </w:tblCellMar>
     </w:tblPr>
   </w:style>
-  <w:style w:type="numbering" w:default="1" w:styleId="Geenlijst">
+  <w:style w:type="numbering" w:default="1" w:styleId="NoList">
     <w:name w:val="No List"/>
     <w:uiPriority w:val="99"/>
     <w:semiHidden/>
     <w:unhideWhenUsed/>
   </w:style>
-  <w:style w:type="table" w:styleId="Tabelraster">
+  <w:style w:type="table" w:styleId="TableGrid">
     <w:name w:val="Table Grid"/>
-    <w:basedOn w:val="Standaardtabel"/>
+    <w:basedOn w:val="TableNormal"/>
     <w:uiPriority w:val="39"/>
     <w:rsid w:val="00976F5E"/>
     <w:pPr>

</xml_diff>